<commit_message>
Remove temporary project thumbnails; awaiting final images
</commit_message>
<xml_diff>
--- a/Info til porfolio.docx
+++ b/Info til porfolio.docx
@@ -928,6 +928,13 @@
         </w:drawing>
       </w:r>
     </w:p>
+    <w:p/>
+    <w:p>
+      <w:r>
+        <w:t xml:space="preserve">Bilde lenker: </w:t>
+      </w:r>
+    </w:p>
+    <w:p/>
     <w:sectPr>
       <w:pgSz w:w="11906" w:h="16838"/>
       <w:pgMar w:top="1417" w:right="1417" w:bottom="1417" w:left="1417" w:header="708" w:footer="708" w:gutter="0"/>

</xml_diff>